<commit_message>
lesson 512 - Monday
</commit_message>
<xml_diff>
--- a/english_via_skype/solutions/doc/lesson_510_Intelligence - collocations_edit.docx
+++ b/english_via_skype/solutions/doc/lesson_510_Intelligence - collocations_edit.docx
@@ -605,8 +605,6 @@
           <w:shd w:val="clear" w:color="auto" w:fill="FFFFFF"/>
         </w:rPr>
       </w:pPr>
-      <w:bookmarkStart w:id="0" w:name="_GoBack"/>
-      <w:bookmarkEnd w:id="0"/>
     </w:p>
     <w:p>
       <w:pPr>
@@ -710,7 +708,35 @@
           <w:szCs w:val="32"/>
           <w:shd w:val="clear" w:color="auto" w:fill="FFFFFF"/>
         </w:rPr>
-        <w:t xml:space="preserve"> - ……………………</w:t>
+        <w:t xml:space="preserve"> - </w:t>
+      </w:r>
+      <w:proofErr w:type="spellStart"/>
+      <w:r>
+        <w:rPr>
+          <w:rStyle w:val="Uwydatnienie"/>
+          <w:rFonts w:ascii="Arial" w:hAnsi="Arial" w:cs="Arial"/>
+          <w:b/>
+          <w:i w:val="0"/>
+          <w:color w:val="2D2E2E"/>
+          <w:sz w:val="32"/>
+          <w:szCs w:val="32"/>
+          <w:shd w:val="clear" w:color="auto" w:fill="FFFFFF"/>
+        </w:rPr>
+        <w:t>knowing</w:t>
+      </w:r>
+      <w:proofErr w:type="spellEnd"/>
+      <w:r>
+        <w:rPr>
+          <w:rStyle w:val="Uwydatnienie"/>
+          <w:rFonts w:ascii="Arial" w:hAnsi="Arial" w:cs="Arial"/>
+          <w:b/>
+          <w:i w:val="0"/>
+          <w:color w:val="2D2E2E"/>
+          <w:sz w:val="32"/>
+          <w:szCs w:val="32"/>
+          <w:shd w:val="clear" w:color="auto" w:fill="FFFFFF"/>
+        </w:rPr>
+        <w:t>……………………</w:t>
       </w:r>
       <w:r>
         <w:rPr>
@@ -1019,7 +1045,33 @@
           <w:szCs w:val="32"/>
           <w:shd w:val="clear" w:color="auto" w:fill="FFFFFF"/>
         </w:rPr>
-        <w:t>on the …………………</w:t>
+        <w:t>on the …</w:t>
+      </w:r>
+      <w:proofErr w:type="spellStart"/>
+      <w:r>
+        <w:rPr>
+          <w:rStyle w:val="Pogrubienie"/>
+          <w:rFonts w:ascii="Arial" w:hAnsi="Arial" w:cs="Arial"/>
+          <w:iCs/>
+          <w:color w:val="2D2E2E"/>
+          <w:sz w:val="32"/>
+          <w:szCs w:val="32"/>
+          <w:shd w:val="clear" w:color="auto" w:fill="FFFFFF"/>
+        </w:rPr>
+        <w:t>ball</w:t>
+      </w:r>
+      <w:proofErr w:type="spellEnd"/>
+      <w:r>
+        <w:rPr>
+          <w:rStyle w:val="Pogrubienie"/>
+          <w:rFonts w:ascii="Arial" w:hAnsi="Arial" w:cs="Arial"/>
+          <w:iCs/>
+          <w:color w:val="2D2E2E"/>
+          <w:sz w:val="32"/>
+          <w:szCs w:val="32"/>
+          <w:shd w:val="clear" w:color="auto" w:fill="FFFFFF"/>
+        </w:rPr>
+        <w:t>………………</w:t>
       </w:r>
       <w:r>
         <w:rPr>
@@ -1150,7 +1202,27 @@
           <w:sz w:val="32"/>
           <w:szCs w:val="32"/>
         </w:rPr>
-        <w:t xml:space="preserve"> ………………….</w:t>
+        <w:t xml:space="preserve"> …</w:t>
+      </w:r>
+      <w:proofErr w:type="spellStart"/>
+      <w:r>
+        <w:rPr>
+          <w:rFonts w:ascii="Arial" w:hAnsi="Arial" w:cs="Arial"/>
+          <w:color w:val="333333"/>
+          <w:sz w:val="32"/>
+          <w:szCs w:val="32"/>
+        </w:rPr>
+        <w:t>tunnel</w:t>
+      </w:r>
+      <w:proofErr w:type="spellEnd"/>
+      <w:r>
+        <w:rPr>
+          <w:rFonts w:ascii="Arial" w:hAnsi="Arial" w:cs="Arial"/>
+          <w:color w:val="333333"/>
+          <w:sz w:val="32"/>
+          <w:szCs w:val="32"/>
+        </w:rPr>
+        <w:t>……………….</w:t>
       </w:r>
       <w:r>
         <w:rPr>
@@ -1753,7 +1825,27 @@
           <w:sz w:val="32"/>
           <w:szCs w:val="32"/>
         </w:rPr>
-        <w:t xml:space="preserve"> smart ………………………….</w:t>
+        <w:t xml:space="preserve"> smart …</w:t>
+      </w:r>
+      <w:r>
+        <w:rPr>
+          <w:rFonts w:ascii="Arial" w:hAnsi="Arial" w:cs="Arial"/>
+          <w:color w:val="333333"/>
+          <w:sz w:val="32"/>
+          <w:szCs w:val="32"/>
+        </w:rPr>
+        <w:t>alec</w:t>
+      </w:r>
+      <w:bookmarkStart w:id="0" w:name="_GoBack"/>
+      <w:bookmarkEnd w:id="0"/>
+      <w:r>
+        <w:rPr>
+          <w:rFonts w:ascii="Arial" w:hAnsi="Arial" w:cs="Arial"/>
+          <w:color w:val="333333"/>
+          <w:sz w:val="32"/>
+          <w:szCs w:val="32"/>
+        </w:rPr>
+        <w:t>……………………….</w:t>
       </w:r>
       <w:r>
         <w:rPr>
@@ -1939,19 +2031,7 @@
           <w:szCs w:val="32"/>
           <w:shd w:val="clear" w:color="auto" w:fill="FFFFFF"/>
         </w:rPr>
-        <w:t>It ………………………</w:t>
-      </w:r>
-      <w:r>
-        <w:rPr>
-          <w:rStyle w:val="Pogrubienie"/>
-          <w:rFonts w:ascii="Arial" w:hAnsi="Arial" w:cs="Arial"/>
-          <w:iCs/>
-          <w:color w:val="2D2E2E"/>
-          <w:sz w:val="32"/>
-          <w:szCs w:val="32"/>
-          <w:shd w:val="clear" w:color="auto" w:fill="FFFFFF"/>
-        </w:rPr>
-        <w:t xml:space="preserve"> me </w:t>
+        <w:t>It ……………………… me </w:t>
       </w:r>
       <w:proofErr w:type="spellStart"/>
       <w:r>
@@ -2132,19 +2212,7 @@
           <w:szCs w:val="32"/>
           <w:shd w:val="clear" w:color="auto" w:fill="FFFFFF"/>
         </w:rPr>
-        <w:t xml:space="preserve"> …………………….</w:t>
-      </w:r>
-      <w:r>
-        <w:rPr>
-          <w:rStyle w:val="Pogrubienie"/>
-          <w:rFonts w:ascii="Arial" w:hAnsi="Arial" w:cs="Arial"/>
-          <w:iCs/>
-          <w:color w:val="2D2E2E"/>
-          <w:sz w:val="32"/>
-          <w:szCs w:val="32"/>
-          <w:shd w:val="clear" w:color="auto" w:fill="FFFFFF"/>
-        </w:rPr>
-        <w:t xml:space="preserve"> me</w:t>
+        <w:t xml:space="preserve"> ……………………. me</w:t>
       </w:r>
       <w:r>
         <w:rPr>
@@ -2542,19 +2610,7 @@
           <w:szCs w:val="32"/>
           <w:shd w:val="clear" w:color="auto" w:fill="FFFFFF"/>
         </w:rPr>
-        <w:t>……………………….</w:t>
-      </w:r>
-      <w:r>
-        <w:rPr>
-          <w:rStyle w:val="Pogrubienie"/>
-          <w:rFonts w:ascii="Arial" w:hAnsi="Arial" w:cs="Arial"/>
-          <w:iCs/>
-          <w:color w:val="2D2E2E"/>
-          <w:sz w:val="32"/>
-          <w:szCs w:val="32"/>
-          <w:shd w:val="clear" w:color="auto" w:fill="FFFFFF"/>
-        </w:rPr>
-        <w:t xml:space="preserve"> </w:t>
+        <w:t xml:space="preserve">………………………. </w:t>
       </w:r>
       <w:proofErr w:type="spellStart"/>
       <w:r>
@@ -2735,6 +2791,7 @@
           <w:szCs w:val="32"/>
           <w:shd w:val="clear" w:color="auto" w:fill="FFFFFF"/>
         </w:rPr>
+        <w:lastRenderedPageBreak/>
         <w:t>"</w:t>
       </w:r>
       <w:proofErr w:type="spellStart"/>
@@ -2839,19 +2896,7 @@
           <w:szCs w:val="32"/>
           <w:shd w:val="clear" w:color="auto" w:fill="FFFFFF"/>
         </w:rPr>
-        <w:t xml:space="preserve"> ………………………</w:t>
-      </w:r>
-      <w:r>
-        <w:rPr>
-          <w:rStyle w:val="Pogrubienie"/>
-          <w:rFonts w:ascii="Arial" w:hAnsi="Arial" w:cs="Arial"/>
-          <w:iCs/>
-          <w:color w:val="2D2E2E"/>
-          <w:sz w:val="32"/>
-          <w:szCs w:val="32"/>
-          <w:shd w:val="clear" w:color="auto" w:fill="FFFFFF"/>
-        </w:rPr>
-        <w:t> </w:t>
+        <w:t xml:space="preserve"> ……………………… </w:t>
       </w:r>
       <w:r>
         <w:rPr>
@@ -3041,7 +3086,6 @@
           <w:szCs w:val="32"/>
           <w:shd w:val="clear" w:color="auto" w:fill="FFFFFF"/>
         </w:rPr>
-        <w:lastRenderedPageBreak/>
         <w:t>They</w:t>
       </w:r>
       <w:proofErr w:type="spellEnd"/>

</xml_diff>

<commit_message>
lesson  - vocab and homework
</commit_message>
<xml_diff>
--- a/english_via_skype/solutions/doc/lesson_510_Intelligence - collocations_edit.docx
+++ b/english_via_skype/solutions/doc/lesson_510_Intelligence - collocations_edit.docx
@@ -177,7 +177,6 @@
         <w:rPr>
           <w:rStyle w:val="Uwydatnienie"/>
           <w:rFonts w:ascii="Arial" w:hAnsi="Arial" w:cs="Arial"/>
-          <w:b/>
           <w:i w:val="0"/>
           <w:color w:val="2D2E2E"/>
           <w:sz w:val="32"/>
@@ -190,7 +189,6 @@
         <w:rPr>
           <w:rStyle w:val="Uwydatnienie"/>
           <w:rFonts w:ascii="Arial" w:hAnsi="Arial" w:cs="Arial"/>
-          <w:b/>
           <w:i w:val="0"/>
           <w:color w:val="2D2E2E"/>
           <w:sz w:val="32"/>
@@ -204,7 +202,6 @@
         <w:rPr>
           <w:rStyle w:val="Uwydatnienie"/>
           <w:rFonts w:ascii="Arial" w:hAnsi="Arial" w:cs="Arial"/>
-          <w:b/>
           <w:i w:val="0"/>
           <w:color w:val="2D2E2E"/>
           <w:sz w:val="32"/>
@@ -218,7 +215,6 @@
         <w:rPr>
           <w:rStyle w:val="Uwydatnienie"/>
           <w:rFonts w:ascii="Arial" w:hAnsi="Arial" w:cs="Arial"/>
-          <w:b/>
           <w:i w:val="0"/>
           <w:color w:val="2D2E2E"/>
           <w:sz w:val="32"/>
@@ -232,7 +228,6 @@
         <w:rPr>
           <w:rStyle w:val="Uwydatnienie"/>
           <w:rFonts w:ascii="Arial" w:hAnsi="Arial" w:cs="Arial"/>
-          <w:b/>
           <w:i w:val="0"/>
           <w:color w:val="2D2E2E"/>
           <w:sz w:val="32"/>
@@ -246,7 +241,6 @@
         <w:rPr>
           <w:rStyle w:val="Uwydatnienie"/>
           <w:rFonts w:ascii="Arial" w:hAnsi="Arial" w:cs="Arial"/>
-          <w:b/>
           <w:i w:val="0"/>
           <w:color w:val="2D2E2E"/>
           <w:sz w:val="32"/>
@@ -260,7 +254,6 @@
         <w:rPr>
           <w:rStyle w:val="Uwydatnienie"/>
           <w:rFonts w:ascii="Arial" w:hAnsi="Arial" w:cs="Arial"/>
-          <w:b/>
           <w:i w:val="0"/>
           <w:color w:val="2D2E2E"/>
           <w:sz w:val="32"/>
@@ -274,7 +267,6 @@
         <w:rPr>
           <w:rStyle w:val="Uwydatnienie"/>
           <w:rFonts w:ascii="Arial" w:hAnsi="Arial" w:cs="Arial"/>
-          <w:b/>
           <w:i w:val="0"/>
           <w:color w:val="2D2E2E"/>
           <w:sz w:val="32"/>
@@ -288,7 +280,6 @@
         <w:rPr>
           <w:rStyle w:val="Uwydatnienie"/>
           <w:rFonts w:ascii="Arial" w:hAnsi="Arial" w:cs="Arial"/>
-          <w:b/>
           <w:i w:val="0"/>
           <w:color w:val="2D2E2E"/>
           <w:sz w:val="32"/>
@@ -302,7 +293,6 @@
         <w:rPr>
           <w:rStyle w:val="Uwydatnienie"/>
           <w:rFonts w:ascii="Arial" w:hAnsi="Arial" w:cs="Arial"/>
-          <w:b/>
           <w:i w:val="0"/>
           <w:color w:val="2D2E2E"/>
           <w:sz w:val="32"/>
@@ -316,7 +306,6 @@
         <w:rPr>
           <w:rStyle w:val="Uwydatnienie"/>
           <w:rFonts w:ascii="Arial" w:hAnsi="Arial" w:cs="Arial"/>
-          <w:b/>
           <w:i w:val="0"/>
           <w:color w:val="2D2E2E"/>
           <w:sz w:val="32"/>
@@ -330,7 +319,6 @@
         <w:rPr>
           <w:rStyle w:val="Uwydatnienie"/>
           <w:rFonts w:ascii="Arial" w:hAnsi="Arial" w:cs="Arial"/>
-          <w:b/>
           <w:i w:val="0"/>
           <w:color w:val="2D2E2E"/>
           <w:sz w:val="32"/>
@@ -344,7 +332,6 @@
         <w:rPr>
           <w:rStyle w:val="Uwydatnienie"/>
           <w:rFonts w:ascii="Arial" w:hAnsi="Arial" w:cs="Arial"/>
-          <w:b/>
           <w:i w:val="0"/>
           <w:color w:val="2D2E2E"/>
           <w:sz w:val="32"/>
@@ -358,7 +345,6 @@
         <w:rPr>
           <w:rStyle w:val="Uwydatnienie"/>
           <w:rFonts w:ascii="Arial" w:hAnsi="Arial" w:cs="Arial"/>
-          <w:b/>
           <w:i w:val="0"/>
           <w:color w:val="2D2E2E"/>
           <w:sz w:val="32"/>
@@ -372,7 +358,6 @@
         <w:rPr>
           <w:rStyle w:val="Uwydatnienie"/>
           <w:rFonts w:ascii="Arial" w:hAnsi="Arial" w:cs="Arial"/>
-          <w:b/>
           <w:i w:val="0"/>
           <w:color w:val="2D2E2E"/>
           <w:sz w:val="32"/>
@@ -386,7 +371,6 @@
         <w:rPr>
           <w:rStyle w:val="Uwydatnienie"/>
           <w:rFonts w:ascii="Arial" w:hAnsi="Arial" w:cs="Arial"/>
-          <w:b/>
           <w:i w:val="0"/>
           <w:color w:val="2D2E2E"/>
           <w:sz w:val="32"/>
@@ -400,7 +384,6 @@
         <w:rPr>
           <w:rStyle w:val="Uwydatnienie"/>
           <w:rFonts w:ascii="Arial" w:hAnsi="Arial" w:cs="Arial"/>
-          <w:b/>
           <w:i w:val="0"/>
           <w:color w:val="2D2E2E"/>
           <w:sz w:val="32"/>
@@ -414,7 +397,6 @@
         <w:rPr>
           <w:rStyle w:val="Uwydatnienie"/>
           <w:rFonts w:ascii="Arial" w:hAnsi="Arial" w:cs="Arial"/>
-          <w:b/>
           <w:i w:val="0"/>
           <w:color w:val="2D2E2E"/>
           <w:sz w:val="32"/>
@@ -428,7 +410,6 @@
         <w:rPr>
           <w:rStyle w:val="Uwydatnienie"/>
           <w:rFonts w:ascii="Arial" w:hAnsi="Arial" w:cs="Arial"/>
-          <w:b/>
           <w:i w:val="0"/>
           <w:color w:val="2D2E2E"/>
           <w:sz w:val="32"/>
@@ -442,7 +423,6 @@
         <w:rPr>
           <w:rStyle w:val="Uwydatnienie"/>
           <w:rFonts w:ascii="Arial" w:hAnsi="Arial" w:cs="Arial"/>
-          <w:b/>
           <w:i w:val="0"/>
           <w:color w:val="2D2E2E"/>
           <w:sz w:val="32"/>
@@ -456,7 +436,6 @@
         <w:rPr>
           <w:rStyle w:val="Uwydatnienie"/>
           <w:rFonts w:ascii="Arial" w:hAnsi="Arial" w:cs="Arial"/>
-          <w:b/>
           <w:i w:val="0"/>
           <w:color w:val="2D2E2E"/>
           <w:sz w:val="32"/>
@@ -470,7 +449,6 @@
         <w:rPr>
           <w:rStyle w:val="Uwydatnienie"/>
           <w:rFonts w:ascii="Arial" w:hAnsi="Arial" w:cs="Arial"/>
-          <w:b/>
           <w:i w:val="0"/>
           <w:color w:val="2D2E2E"/>
           <w:sz w:val="32"/>
@@ -484,7 +462,6 @@
         <w:rPr>
           <w:rStyle w:val="Uwydatnienie"/>
           <w:rFonts w:ascii="Arial" w:hAnsi="Arial" w:cs="Arial"/>
-          <w:b/>
           <w:i w:val="0"/>
           <w:color w:val="2D2E2E"/>
           <w:sz w:val="32"/>
@@ -498,7 +475,6 @@
         <w:rPr>
           <w:rStyle w:val="Uwydatnienie"/>
           <w:rFonts w:ascii="Arial" w:hAnsi="Arial" w:cs="Arial"/>
-          <w:b/>
           <w:i w:val="0"/>
           <w:color w:val="2D2E2E"/>
           <w:sz w:val="32"/>
@@ -512,7 +488,6 @@
         <w:rPr>
           <w:rStyle w:val="Uwydatnienie"/>
           <w:rFonts w:ascii="Arial" w:hAnsi="Arial" w:cs="Arial"/>
-          <w:b/>
           <w:i w:val="0"/>
           <w:color w:val="2D2E2E"/>
           <w:sz w:val="32"/>
@@ -526,7 +501,6 @@
         <w:rPr>
           <w:rStyle w:val="Uwydatnienie"/>
           <w:rFonts w:ascii="Arial" w:hAnsi="Arial" w:cs="Arial"/>
-          <w:b/>
           <w:i w:val="0"/>
           <w:color w:val="2D2E2E"/>
           <w:sz w:val="32"/>
@@ -540,7 +514,6 @@
         <w:rPr>
           <w:rStyle w:val="Uwydatnienie"/>
           <w:rFonts w:ascii="Arial" w:hAnsi="Arial" w:cs="Arial"/>
-          <w:b/>
           <w:i w:val="0"/>
           <w:color w:val="2D2E2E"/>
           <w:sz w:val="32"/>
@@ -554,7 +527,6 @@
         <w:rPr>
           <w:rStyle w:val="Uwydatnienie"/>
           <w:rFonts w:ascii="Arial" w:hAnsi="Arial" w:cs="Arial"/>
-          <w:b/>
           <w:i w:val="0"/>
           <w:color w:val="2D2E2E"/>
           <w:sz w:val="32"/>
@@ -568,7 +540,6 @@
         <w:rPr>
           <w:rStyle w:val="Uwydatnienie"/>
           <w:rFonts w:ascii="Arial" w:hAnsi="Arial" w:cs="Arial"/>
-          <w:b/>
           <w:i w:val="0"/>
           <w:color w:val="2D2E2E"/>
           <w:sz w:val="32"/>
@@ -582,7 +553,6 @@
         <w:rPr>
           <w:rStyle w:val="Uwydatnienie"/>
           <w:rFonts w:ascii="Arial" w:hAnsi="Arial" w:cs="Arial"/>
-          <w:b/>
           <w:i w:val="0"/>
           <w:color w:val="2D2E2E"/>
           <w:sz w:val="32"/>
@@ -1385,7 +1355,27 @@
           <w:sz w:val="32"/>
           <w:szCs w:val="32"/>
         </w:rPr>
-        <w:t xml:space="preserve"> to be ……………………</w:t>
+        <w:t xml:space="preserve"> to be …</w:t>
+      </w:r>
+      <w:proofErr w:type="spellStart"/>
+      <w:r>
+        <w:rPr>
+          <w:rFonts w:ascii="Arial" w:hAnsi="Arial" w:cs="Arial"/>
+          <w:color w:val="333333"/>
+          <w:sz w:val="32"/>
+          <w:szCs w:val="32"/>
+        </w:rPr>
+        <w:t>quick</w:t>
+      </w:r>
+      <w:proofErr w:type="spellEnd"/>
+      <w:r>
+        <w:rPr>
+          <w:rFonts w:ascii="Arial" w:hAnsi="Arial" w:cs="Arial"/>
+          <w:color w:val="333333"/>
+          <w:sz w:val="32"/>
+          <w:szCs w:val="32"/>
+        </w:rPr>
+        <w:t>…………………</w:t>
       </w:r>
       <w:r>
         <w:rPr>
@@ -1594,7 +1584,29 @@
           <w:sz w:val="32"/>
           <w:szCs w:val="32"/>
         </w:rPr>
-        <w:t>learning ………………….</w:t>
+        <w:t>learning …</w:t>
+      </w:r>
+      <w:proofErr w:type="spellStart"/>
+      <w:r>
+        <w:rPr>
+          <w:rStyle w:val="Pogrubienie"/>
+          <w:rFonts w:ascii="Arial" w:hAnsi="Arial" w:cs="Arial"/>
+          <w:color w:val="333333"/>
+          <w:sz w:val="32"/>
+          <w:szCs w:val="32"/>
+        </w:rPr>
+        <w:t>curve</w:t>
+      </w:r>
+      <w:proofErr w:type="spellEnd"/>
+      <w:r>
+        <w:rPr>
+          <w:rStyle w:val="Pogrubienie"/>
+          <w:rFonts w:ascii="Arial" w:hAnsi="Arial" w:cs="Arial"/>
+          <w:color w:val="333333"/>
+          <w:sz w:val="32"/>
+          <w:szCs w:val="32"/>
+        </w:rPr>
+        <w:t>……………….</w:t>
       </w:r>
       <w:r>
         <w:rPr>
@@ -1683,16 +1695,7 @@
           <w:sz w:val="32"/>
           <w:szCs w:val="32"/>
         </w:rPr>
-        <w:t xml:space="preserve"> the</w:t>
-      </w:r>
-      <w:r>
-        <w:rPr>
-          <w:rFonts w:ascii="Arial" w:hAnsi="Arial" w:cs="Arial"/>
-          <w:color w:val="333333"/>
-          <w:sz w:val="32"/>
-          <w:szCs w:val="32"/>
-        </w:rPr>
-        <w:br/>
+        <w:t xml:space="preserve"> the </w:t>
       </w:r>
       <w:proofErr w:type="spellStart"/>
       <w:r>
@@ -1827,6 +1830,7 @@
         </w:rPr>
         <w:t xml:space="preserve"> smart …</w:t>
       </w:r>
+      <w:proofErr w:type="spellStart"/>
       <w:r>
         <w:rPr>
           <w:rFonts w:ascii="Arial" w:hAnsi="Arial" w:cs="Arial"/>
@@ -1836,8 +1840,7 @@
         </w:rPr>
         <w:t>alec</w:t>
       </w:r>
-      <w:bookmarkStart w:id="0" w:name="_GoBack"/>
-      <w:bookmarkEnd w:id="0"/>
+      <w:proofErr w:type="spellEnd"/>
       <w:r>
         <w:rPr>
           <w:rFonts w:ascii="Arial" w:hAnsi="Arial" w:cs="Arial"/>
@@ -2031,7 +2034,45 @@
           <w:szCs w:val="32"/>
           <w:shd w:val="clear" w:color="auto" w:fill="FFFFFF"/>
         </w:rPr>
-        <w:t>It ……………………… me </w:t>
+        <w:t>It …</w:t>
+      </w:r>
+      <w:proofErr w:type="spellStart"/>
+      <w:r>
+        <w:rPr>
+          <w:rStyle w:val="Pogrubienie"/>
+          <w:rFonts w:ascii="Arial" w:hAnsi="Arial" w:cs="Arial"/>
+          <w:iCs/>
+          <w:color w:val="2D2E2E"/>
+          <w:sz w:val="32"/>
+          <w:szCs w:val="32"/>
+          <w:shd w:val="clear" w:color="auto" w:fill="FFFFFF"/>
+        </w:rPr>
+        <w:t>beats</w:t>
+      </w:r>
+      <w:proofErr w:type="spellEnd"/>
+      <w:r>
+        <w:rPr>
+          <w:rStyle w:val="Pogrubienie"/>
+          <w:rFonts w:ascii="Arial" w:hAnsi="Arial" w:cs="Arial"/>
+          <w:iCs/>
+          <w:color w:val="2D2E2E"/>
+          <w:sz w:val="32"/>
+          <w:szCs w:val="32"/>
+          <w:shd w:val="clear" w:color="auto" w:fill="FFFFFF"/>
+        </w:rPr>
+        <w:t>……</w:t>
+      </w:r>
+      <w:r>
+        <w:rPr>
+          <w:rStyle w:val="Pogrubienie"/>
+          <w:rFonts w:ascii="Arial" w:hAnsi="Arial" w:cs="Arial"/>
+          <w:iCs/>
+          <w:color w:val="2D2E2E"/>
+          <w:sz w:val="32"/>
+          <w:szCs w:val="32"/>
+          <w:shd w:val="clear" w:color="auto" w:fill="FFFFFF"/>
+        </w:rPr>
+        <w:t>………… me </w:t>
       </w:r>
       <w:proofErr w:type="spellStart"/>
       <w:r>
@@ -2212,7 +2253,33 @@
           <w:szCs w:val="32"/>
           <w:shd w:val="clear" w:color="auto" w:fill="FFFFFF"/>
         </w:rPr>
-        <w:t xml:space="preserve"> ……………………. me</w:t>
+        <w:t xml:space="preserve"> …</w:t>
+      </w:r>
+      <w:proofErr w:type="spellStart"/>
+      <w:r>
+        <w:rPr>
+          <w:rStyle w:val="Pogrubienie"/>
+          <w:rFonts w:ascii="Arial" w:hAnsi="Arial" w:cs="Arial"/>
+          <w:iCs/>
+          <w:color w:val="2D2E2E"/>
+          <w:sz w:val="32"/>
+          <w:szCs w:val="32"/>
+          <w:shd w:val="clear" w:color="auto" w:fill="FFFFFF"/>
+        </w:rPr>
+        <w:t>beyond</w:t>
+      </w:r>
+      <w:proofErr w:type="spellEnd"/>
+      <w:r>
+        <w:rPr>
+          <w:rStyle w:val="Pogrubienie"/>
+          <w:rFonts w:ascii="Arial" w:hAnsi="Arial" w:cs="Arial"/>
+          <w:iCs/>
+          <w:color w:val="2D2E2E"/>
+          <w:sz w:val="32"/>
+          <w:szCs w:val="32"/>
+          <w:shd w:val="clear" w:color="auto" w:fill="FFFFFF"/>
+        </w:rPr>
+        <w:t>…………………. me</w:t>
       </w:r>
       <w:r>
         <w:rPr>
@@ -2469,7 +2536,33 @@
           <w:szCs w:val="32"/>
           <w:shd w:val="clear" w:color="auto" w:fill="FFFFFF"/>
         </w:rPr>
-        <w:t xml:space="preserve"> ……………………..</w:t>
+        <w:t xml:space="preserve"> …</w:t>
+      </w:r>
+      <w:proofErr w:type="spellStart"/>
+      <w:r>
+        <w:rPr>
+          <w:rStyle w:val="Pogrubienie"/>
+          <w:rFonts w:ascii="Arial" w:hAnsi="Arial" w:cs="Arial"/>
+          <w:iCs/>
+          <w:color w:val="2D2E2E"/>
+          <w:sz w:val="32"/>
+          <w:szCs w:val="32"/>
+          <w:shd w:val="clear" w:color="auto" w:fill="FFFFFF"/>
+        </w:rPr>
+        <w:t>yesterday</w:t>
+      </w:r>
+      <w:proofErr w:type="spellEnd"/>
+      <w:r>
+        <w:rPr>
+          <w:rStyle w:val="Pogrubienie"/>
+          <w:rFonts w:ascii="Arial" w:hAnsi="Arial" w:cs="Arial"/>
+          <w:iCs/>
+          <w:color w:val="2D2E2E"/>
+          <w:sz w:val="32"/>
+          <w:szCs w:val="32"/>
+          <w:shd w:val="clear" w:color="auto" w:fill="FFFFFF"/>
+        </w:rPr>
+        <w:t>…………………..</w:t>
       </w:r>
       <w:r>
         <w:rPr>
@@ -2610,7 +2703,33 @@
           <w:szCs w:val="32"/>
           <w:shd w:val="clear" w:color="auto" w:fill="FFFFFF"/>
         </w:rPr>
-        <w:t xml:space="preserve">………………………. </w:t>
+        <w:t>…</w:t>
+      </w:r>
+      <w:proofErr w:type="spellStart"/>
+      <w:r>
+        <w:rPr>
+          <w:rStyle w:val="Pogrubienie"/>
+          <w:rFonts w:ascii="Arial" w:hAnsi="Arial" w:cs="Arial"/>
+          <w:iCs/>
+          <w:color w:val="2D2E2E"/>
+          <w:sz w:val="32"/>
+          <w:szCs w:val="32"/>
+          <w:shd w:val="clear" w:color="auto" w:fill="FFFFFF"/>
+        </w:rPr>
+        <w:t>collect</w:t>
+      </w:r>
+      <w:proofErr w:type="spellEnd"/>
+      <w:r>
+        <w:rPr>
+          <w:rStyle w:val="Pogrubienie"/>
+          <w:rFonts w:ascii="Arial" w:hAnsi="Arial" w:cs="Arial"/>
+          <w:iCs/>
+          <w:color w:val="2D2E2E"/>
+          <w:sz w:val="32"/>
+          <w:szCs w:val="32"/>
+          <w:shd w:val="clear" w:color="auto" w:fill="FFFFFF"/>
+        </w:rPr>
+        <w:t xml:space="preserve">……………………. </w:t>
       </w:r>
       <w:proofErr w:type="spellStart"/>
       <w:r>
@@ -2791,7 +2910,6 @@
           <w:szCs w:val="32"/>
           <w:shd w:val="clear" w:color="auto" w:fill="FFFFFF"/>
         </w:rPr>
-        <w:lastRenderedPageBreak/>
         <w:t>"</w:t>
       </w:r>
       <w:proofErr w:type="spellStart"/>
@@ -2896,7 +3014,33 @@
           <w:szCs w:val="32"/>
           <w:shd w:val="clear" w:color="auto" w:fill="FFFFFF"/>
         </w:rPr>
-        <w:t xml:space="preserve"> ……………………… </w:t>
+        <w:t xml:space="preserve"> …</w:t>
+      </w:r>
+      <w:proofErr w:type="spellStart"/>
+      <w:r>
+        <w:rPr>
+          <w:rStyle w:val="Pogrubienie"/>
+          <w:rFonts w:ascii="Arial" w:hAnsi="Arial" w:cs="Arial"/>
+          <w:iCs/>
+          <w:color w:val="2D2E2E"/>
+          <w:sz w:val="32"/>
+          <w:szCs w:val="32"/>
+          <w:shd w:val="clear" w:color="auto" w:fill="FFFFFF"/>
+        </w:rPr>
+        <w:t>senses</w:t>
+      </w:r>
+      <w:proofErr w:type="spellEnd"/>
+      <w:r>
+        <w:rPr>
+          <w:rStyle w:val="Pogrubienie"/>
+          <w:rFonts w:ascii="Arial" w:hAnsi="Arial" w:cs="Arial"/>
+          <w:iCs/>
+          <w:color w:val="2D2E2E"/>
+          <w:sz w:val="32"/>
+          <w:szCs w:val="32"/>
+          <w:shd w:val="clear" w:color="auto" w:fill="FFFFFF"/>
+        </w:rPr>
+        <w:t>…………………… </w:t>
       </w:r>
       <w:r>
         <w:rPr>
@@ -3086,6 +3230,7 @@
           <w:szCs w:val="32"/>
           <w:shd w:val="clear" w:color="auto" w:fill="FFFFFF"/>
         </w:rPr>
+        <w:lastRenderedPageBreak/>
         <w:t>They</w:t>
       </w:r>
       <w:proofErr w:type="spellEnd"/>
@@ -3208,7 +3353,29 @@
           <w:szCs w:val="32"/>
           <w:shd w:val="clear" w:color="auto" w:fill="FFFFFF"/>
         </w:rPr>
-        <w:t>…………………..</w:t>
+        <w:t>…</w:t>
+      </w:r>
+      <w:proofErr w:type="spellStart"/>
+      <w:r>
+        <w:rPr>
+          <w:rFonts w:ascii="Arial" w:hAnsi="Arial" w:cs="Arial"/>
+          <w:color w:val="000000"/>
+          <w:sz w:val="32"/>
+          <w:szCs w:val="32"/>
+          <w:shd w:val="clear" w:color="auto" w:fill="FFFFFF"/>
+        </w:rPr>
+        <w:t>cells</w:t>
+      </w:r>
+      <w:proofErr w:type="spellEnd"/>
+      <w:r>
+        <w:rPr>
+          <w:rFonts w:ascii="Arial" w:hAnsi="Arial" w:cs="Arial"/>
+          <w:color w:val="000000"/>
+          <w:sz w:val="32"/>
+          <w:szCs w:val="32"/>
+          <w:shd w:val="clear" w:color="auto" w:fill="FFFFFF"/>
+        </w:rPr>
+        <w:t>………………..</w:t>
       </w:r>
       <w:r>
         <w:rPr>
@@ -3367,7 +3534,29 @@
           <w:szCs w:val="32"/>
           <w:shd w:val="clear" w:color="auto" w:fill="FFFFFF"/>
         </w:rPr>
-        <w:t xml:space="preserve"> ………………….</w:t>
+        <w:t xml:space="preserve"> …</w:t>
+      </w:r>
+      <w:r>
+        <w:rPr>
+          <w:rFonts w:ascii="Arial" w:hAnsi="Arial" w:cs="Arial"/>
+          <w:b/>
+          <w:color w:val="000000"/>
+          <w:sz w:val="32"/>
+          <w:szCs w:val="32"/>
+          <w:shd w:val="clear" w:color="auto" w:fill="FFFFFF"/>
+        </w:rPr>
+        <w:t>deck</w:t>
+      </w:r>
+      <w:r>
+        <w:rPr>
+          <w:rFonts w:ascii="Arial" w:hAnsi="Arial" w:cs="Arial"/>
+          <w:b/>
+          <w:color w:val="000000"/>
+          <w:sz w:val="32"/>
+          <w:szCs w:val="32"/>
+          <w:shd w:val="clear" w:color="auto" w:fill="FFFFFF"/>
+        </w:rPr>
+        <w:t>……………….</w:t>
       </w:r>
       <w:r>
         <w:rPr>
@@ -3554,7 +3743,33 @@
           <w:szCs w:val="32"/>
           <w:shd w:val="clear" w:color="auto" w:fill="FFFFFF"/>
         </w:rPr>
-        <w:t>……………………</w:t>
+        <w:t>…</w:t>
+      </w:r>
+      <w:proofErr w:type="spellStart"/>
+      <w:r>
+        <w:rPr>
+          <w:rFonts w:ascii="Arial" w:hAnsi="Arial" w:cs="Arial"/>
+          <w:b/>
+          <w:color w:val="000000"/>
+          <w:sz w:val="32"/>
+          <w:szCs w:val="32"/>
+          <w:shd w:val="clear" w:color="auto" w:fill="FFFFFF"/>
+        </w:rPr>
+        <w:t>brush</w:t>
+      </w:r>
+      <w:bookmarkStart w:id="0" w:name="_GoBack"/>
+      <w:bookmarkEnd w:id="0"/>
+      <w:proofErr w:type="spellEnd"/>
+      <w:r>
+        <w:rPr>
+          <w:rFonts w:ascii="Arial" w:hAnsi="Arial" w:cs="Arial"/>
+          <w:b/>
+          <w:color w:val="000000"/>
+          <w:sz w:val="32"/>
+          <w:szCs w:val="32"/>
+          <w:shd w:val="clear" w:color="auto" w:fill="FFFFFF"/>
+        </w:rPr>
+        <w:t>…………………</w:t>
       </w:r>
       <w:proofErr w:type="spellStart"/>
       <w:r>
@@ -3775,7 +3990,29 @@
           <w:szCs w:val="32"/>
           <w:shd w:val="clear" w:color="auto" w:fill="FFFFFF"/>
         </w:rPr>
-        <w:t xml:space="preserve"> ………………..</w:t>
+        <w:t xml:space="preserve"> …</w:t>
+      </w:r>
+      <w:proofErr w:type="spellStart"/>
+      <w:r>
+        <w:rPr>
+          <w:rFonts w:ascii="Arial" w:hAnsi="Arial" w:cs="Arial"/>
+          <w:color w:val="000000"/>
+          <w:sz w:val="32"/>
+          <w:szCs w:val="32"/>
+          <w:shd w:val="clear" w:color="auto" w:fill="FFFFFF"/>
+        </w:rPr>
+        <w:t>brainer</w:t>
+      </w:r>
+      <w:proofErr w:type="spellEnd"/>
+      <w:r>
+        <w:rPr>
+          <w:rFonts w:ascii="Arial" w:hAnsi="Arial" w:cs="Arial"/>
+          <w:color w:val="000000"/>
+          <w:sz w:val="32"/>
+          <w:szCs w:val="32"/>
+          <w:shd w:val="clear" w:color="auto" w:fill="FFFFFF"/>
+        </w:rPr>
+        <w:t>……………..</w:t>
       </w:r>
     </w:p>
     <w:p>
@@ -3832,7 +4069,33 @@
           <w:szCs w:val="32"/>
           <w:shd w:val="clear" w:color="auto" w:fill="FFEFCE"/>
         </w:rPr>
-        <w:t xml:space="preserve"> as a ……………………….</w:t>
+        <w:t xml:space="preserve"> as a …</w:t>
+      </w:r>
+      <w:proofErr w:type="spellStart"/>
+      <w:r>
+        <w:rPr>
+          <w:rStyle w:val="shl"/>
+          <w:rFonts w:ascii="Arial" w:hAnsi="Arial" w:cs="Arial"/>
+          <w:b/>
+          <w:color w:val="4D4D4D"/>
+          <w:sz w:val="32"/>
+          <w:szCs w:val="32"/>
+          <w:shd w:val="clear" w:color="auto" w:fill="FFEFCE"/>
+        </w:rPr>
+        <w:t>fool’s</w:t>
+      </w:r>
+      <w:proofErr w:type="spellEnd"/>
+      <w:r>
+        <w:rPr>
+          <w:rStyle w:val="shl"/>
+          <w:rFonts w:ascii="Arial" w:hAnsi="Arial" w:cs="Arial"/>
+          <w:b/>
+          <w:color w:val="4D4D4D"/>
+          <w:sz w:val="32"/>
+          <w:szCs w:val="32"/>
+          <w:shd w:val="clear" w:color="auto" w:fill="FFEFCE"/>
+        </w:rPr>
+        <w:t>…………………….</w:t>
       </w:r>
       <w:r>
         <w:rPr>

</xml_diff>